<commit_message>
fix: wrong alignement for sender and recipient
</commit_message>
<xml_diff>
--- a/docx/Entretien-prealable-au-licenciement-economique-d-au-moins-10-salaries-sur-30-jours.docx
+++ b/docx/Entretien-prealable-au-licenciement-economique-d-au-moins-10-salaries-sur-30-jours.docx
@@ -4,17 +4,7 @@
   <w:body>
     <w:p>
       <w:pPr>
-        <w:keepNext/>
-        <w:pBdr>
-          <w:top w:val="nil"/>
-          <w:left w:val="nil"/>
-          <w:bottom w:val="nil"/>
-          <w:right w:val="nil"/>
-          <w:between w:val="nil"/>
-          <w:bar w:val="nil"/>
-        </w:pBdr>
-        <w:suppressAutoHyphens w:val="0"/>
-        <w:jc w:val="left"/>
+        <w:pStyle w:val="expediteur"/>
         <w:rPr>
           <w:rStyle w:val="editable"/>
           <w:lang w:eastAsia="fr-FR"/>
@@ -30,17 +20,7 @@
     </w:p>
     <w:p>
       <w:pPr>
-        <w:keepNext/>
-        <w:pBdr>
-          <w:top w:val="nil"/>
-          <w:left w:val="nil"/>
-          <w:bottom w:val="nil"/>
-          <w:right w:val="nil"/>
-          <w:between w:val="nil"/>
-          <w:bar w:val="nil"/>
-        </w:pBdr>
-        <w:suppressAutoHyphens w:val="0"/>
-        <w:jc w:val="left"/>
+        <w:pStyle w:val="expediteur"/>
         <w:rPr>
           <w:rStyle w:val="editable"/>
           <w:lang w:eastAsia="fr-FR"/>
@@ -56,17 +36,7 @@
     </w:p>
     <w:p>
       <w:pPr>
-        <w:keepNext/>
-        <w:pBdr>
-          <w:top w:val="nil"/>
-          <w:left w:val="nil"/>
-          <w:bottom w:val="nil"/>
-          <w:right w:val="nil"/>
-          <w:between w:val="nil"/>
-          <w:bar w:val="nil"/>
-        </w:pBdr>
-        <w:suppressAutoHyphens w:val="0"/>
-        <w:jc w:val="left"/>
+        <w:pStyle w:val="expediteur"/>
         <w:rPr>
           <w:rStyle w:val="editable"/>
           <w:lang w:eastAsia="fr-FR"/>
@@ -82,17 +52,7 @@
     </w:p>
     <w:p>
       <w:pPr>
-        <w:keepNext/>
-        <w:pBdr>
-          <w:top w:val="nil"/>
-          <w:left w:val="nil"/>
-          <w:bottom w:val="nil"/>
-          <w:right w:val="nil"/>
-          <w:between w:val="nil"/>
-          <w:bar w:val="nil"/>
-        </w:pBdr>
-        <w:suppressAutoHyphens w:val="0"/>
-        <w:jc w:val="left"/>
+        <w:pStyle w:val="expediteur"/>
         <w:rPr>
           <w:rStyle w:val="editable"/>
           <w:lang w:eastAsia="fr-FR"/>
@@ -108,17 +68,7 @@
     </w:p>
     <w:p>
       <w:pPr>
-        <w:keepNext/>
-        <w:pBdr>
-          <w:top w:val="nil"/>
-          <w:left w:val="nil"/>
-          <w:bottom w:val="nil"/>
-          <w:right w:val="nil"/>
-          <w:between w:val="nil"/>
-          <w:bar w:val="nil"/>
-        </w:pBdr>
-        <w:suppressAutoHyphens w:val="0"/>
-        <w:jc w:val="left"/>
+        <w:pStyle w:val="expediteur"/>
         <w:rPr>
           <w:rStyle w:val="editable"/>
           <w:lang w:eastAsia="fr-FR"/>
@@ -134,78 +84,42 @@
     </w:p>
     <w:p>
       <w:pPr>
-        <w:keepNext/>
-        <w:pBdr>
-          <w:top w:val="nil"/>
-          <w:left w:val="nil"/>
-          <w:bottom w:val="nil"/>
-          <w:right w:val="nil"/>
-          <w:between w:val="nil"/>
-          <w:bar w:val="nil"/>
-        </w:pBdr>
-        <w:suppressAutoHyphens w:val="0"/>
-        <w:jc w:val="right"/>
-        <w:rPr>
-          <w:rStyle w:val="editable"/>
-          <w:lang w:eastAsia="fr-FR"/>
-        </w:rPr>
-      </w:pPr>
-      <w:r>
-        <w:rPr>
-          <w:rStyle w:val="editable"/>
-          <w:lang w:eastAsia="fr-FR"/>
+        <w:pStyle w:val="destinataire"/>
+        <w:rPr>
+          <w:rStyle w:val="editable"/>
+        </w:rPr>
+      </w:pPr>
+      <w:r>
+        <w:rPr>
+          <w:rStyle w:val="editable"/>
         </w:rPr>
         <w:t>« Prénom Nom du salarié »</w:t>
       </w:r>
     </w:p>
     <w:p>
       <w:pPr>
-        <w:keepNext/>
-        <w:pBdr>
-          <w:top w:val="nil"/>
-          <w:left w:val="nil"/>
-          <w:bottom w:val="nil"/>
-          <w:right w:val="nil"/>
-          <w:between w:val="nil"/>
-          <w:bar w:val="nil"/>
-        </w:pBdr>
-        <w:suppressAutoHyphens w:val="0"/>
-        <w:jc w:val="right"/>
-        <w:rPr>
-          <w:rStyle w:val="editable"/>
-          <w:lang w:eastAsia="fr-FR"/>
-        </w:rPr>
-      </w:pPr>
-      <w:r>
-        <w:rPr>
-          <w:rStyle w:val="editable"/>
-          <w:lang w:eastAsia="fr-FR"/>
+        <w:pStyle w:val="destinataire"/>
+        <w:rPr>
+          <w:rStyle w:val="editable"/>
+        </w:rPr>
+      </w:pPr>
+      <w:r>
+        <w:rPr>
+          <w:rStyle w:val="editable"/>
         </w:rPr>
         <w:t>« Adresse »</w:t>
       </w:r>
     </w:p>
     <w:p>
       <w:pPr>
-        <w:keepNext/>
-        <w:pBdr>
-          <w:top w:val="nil"/>
-          <w:left w:val="nil"/>
-          <w:bottom w:val="nil"/>
-          <w:right w:val="nil"/>
-          <w:between w:val="nil"/>
-          <w:bar w:val="nil"/>
-        </w:pBdr>
-        <w:suppressAutoHyphens w:val="0"/>
-        <w:jc w:val="right"/>
-        <w:rPr>
-          <w:rStyle w:val="editable"/>
-          <w:lang w:eastAsia="fr-FR"/>
-        </w:rPr>
-      </w:pPr>
-      <w:r>
-        <w:rPr>
-          <w:rStyle w:val="editable"/>
-          <w:lang w:eastAsia="fr-FR"/>
+        <w:pStyle w:val="destinataire"/>
+        <w:rPr>
+          <w:rStyle w:val="editable"/>
+        </w:rPr>
+      </w:pPr>
+      <w:r>
+        <w:rPr>
+          <w:rStyle w:val="editable"/>
         </w:rPr>
         <w:t>« Code postal + Ville »</w:t>
       </w:r>
@@ -1068,15 +982,7 @@
     </w:p>
     <w:p>
       <w:pPr>
-        <w:pBdr>
-          <w:top w:val="nil"/>
-          <w:left w:val="nil"/>
-          <w:bottom w:val="nil"/>
-          <w:right w:val="nil"/>
-          <w:between w:val="nil"/>
-          <w:bar w:val="nil"/>
-        </w:pBdr>
-        <w:jc w:val="right"/>
+        <w:pStyle w:val="Signature"/>
         <w:rPr>
           <w:rStyle w:val="editable"/>
           <w:lang w:eastAsia="fr-FR"/>
@@ -1101,17 +1007,9 @@
     </w:p>
     <w:p>
       <w:pPr>
-        <w:pBdr>
-          <w:top w:val="nil"/>
-          <w:left w:val="nil"/>
-          <w:bottom w:val="nil"/>
-          <w:right w:val="nil"/>
-          <w:between w:val="nil"/>
-          <w:bar w:val="nil"/>
-        </w:pBdr>
-        <w:jc w:val="right"/>
-        <w:rPr>
-          <w:rFonts w:ascii="Arial" w:eastAsia="Arial" w:hAnsi="Arial" w:cs="Arial"/>
+        <w:pStyle w:val="Signature"/>
+        <w:rPr>
+          <w:rFonts w:eastAsia="Arial" w:cs="Arial"/>
           <w:u w:color="000000"/>
           <w:bdr w:val="nil"/>
           <w:lang w:eastAsia="fr-FR"/>
@@ -1124,8 +1022,6 @@
         </w:rPr>
         <w:t>« Signature »</w:t>
       </w:r>
-      <w:bookmarkStart w:id="1" w:name="_GoBack"/>
-      <w:bookmarkEnd w:id="1"/>
     </w:p>
     <w:p>
       <w:pPr>
@@ -1219,6 +1115,8 @@
         </w:rPr>
         <w:t>« Signature »</w:t>
       </w:r>
+      <w:bookmarkStart w:id="1" w:name="_GoBack"/>
+      <w:bookmarkEnd w:id="1"/>
     </w:p>
     <w:sectPr>
       <w:footerReference w:type="default" r:id="rId7"/>
@@ -2297,7 +2195,7 @@
   <w:style w:type="paragraph" w:customStyle="1" w:styleId="expediteur">
     <w:name w:val="expediteur"/>
     <w:qFormat/>
-    <w:rsid w:val="00B85D1C"/>
+    <w:rsid w:val="00FE2786"/>
     <w:pPr>
       <w:keepNext/>
       <w:overflowPunct w:val="0"/>
@@ -2305,7 +2203,6 @@
     <w:rPr>
       <w:rFonts w:ascii="Arial" w:eastAsia="Arial Unicode MS" w:hAnsi="Arial" w:cs="Arial Unicode MS"/>
       <w:color w:val="3F6797"/>
-      <w:sz w:val="22"/>
       <w:szCs w:val="22"/>
       <w:u w:color="00000A"/>
       <w:lang w:eastAsia="zh-CN" w:bidi="hi-IN"/>
@@ -2314,7 +2211,7 @@
   <w:style w:type="paragraph" w:customStyle="1" w:styleId="destinataire">
     <w:name w:val="destinataire"/>
     <w:qFormat/>
-    <w:rsid w:val="00B85D1C"/>
+    <w:rsid w:val="00FE2786"/>
     <w:pPr>
       <w:keepNext/>
       <w:overflowPunct w:val="0"/>
@@ -2324,7 +2221,6 @@
     <w:rPr>
       <w:rFonts w:ascii="Arial" w:eastAsia="Arial Unicode MS" w:hAnsi="Arial" w:cs="Arial Unicode MS"/>
       <w:color w:val="3F6797"/>
-      <w:sz w:val="22"/>
       <w:szCs w:val="22"/>
       <w:u w:color="00000A"/>
       <w:lang w:eastAsia="zh-CN" w:bidi="hi-IN"/>

</xml_diff>